<commit_message>
some tiny changes for my add
</commit_message>
<xml_diff>
--- a/2-design/Broker-ADD设计/ADD-sk.docx
+++ b/2-design/Broker-ADD设计/ADD-sk.docx
@@ -55,7 +55,7 @@
     </w:p>
     <w:tbl>
       <w:tblPr>
-        <w:tblStyle w:val="a3"/>
+        <w:tblStyle w:val="4-5"/>
         <w:tblW w:w="0" w:type="auto"/>
         <w:tblLook w:val="04A0" w:firstRow="1" w:lastRow="0" w:firstColumn="1" w:lastColumn="0" w:noHBand="0" w:noVBand="1"/>
       </w:tblPr>
@@ -64,8 +64,12 @@
         <w:gridCol w:w="4148"/>
       </w:tblGrid>
       <w:tr>
-        <w:tc>
-          <w:tcPr>
+        <w:trPr>
+          <w:cnfStyle w:val="100000000000" w:firstRow="1" w:lastRow="0" w:firstColumn="0" w:lastColumn="0" w:oddVBand="0" w:evenVBand="0" w:oddHBand="0" w:evenHBand="0" w:firstRowFirstColumn="0" w:firstRowLastColumn="0" w:lastRowFirstColumn="0" w:lastRowLastColumn="0"/>
+        </w:trPr>
+        <w:tc>
+          <w:tcPr>
+            <w:cnfStyle w:val="001000000000" w:firstRow="0" w:lastRow="0" w:firstColumn="1" w:lastColumn="0" w:oddVBand="0" w:evenVBand="0" w:oddHBand="0" w:evenHBand="0" w:firstRowFirstColumn="0" w:firstRowLastColumn="0" w:lastRowFirstColumn="0" w:lastRowLastColumn="0"/>
             <w:tcW w:w="4148" w:type="dxa"/>
           </w:tcPr>
           <w:p>
@@ -82,6 +86,9 @@
             <w:tcW w:w="4148" w:type="dxa"/>
           </w:tcPr>
           <w:p>
+            <w:pPr>
+              <w:cnfStyle w:val="100000000000" w:firstRow="1" w:lastRow="0" w:firstColumn="0" w:lastColumn="0" w:oddVBand="0" w:evenVBand="0" w:oddHBand="0" w:evenHBand="0" w:firstRowFirstColumn="0" w:firstRowLastColumn="0" w:lastRowFirstColumn="0" w:lastRowLastColumn="0"/>
+            </w:pPr>
             <w:r>
               <w:rPr>
                 <w:rFonts w:hint="eastAsia"/>
@@ -92,8 +99,12 @@
         </w:tc>
       </w:tr>
       <w:tr>
-        <w:tc>
-          <w:tcPr>
+        <w:trPr>
+          <w:cnfStyle w:val="000000100000" w:firstRow="0" w:lastRow="0" w:firstColumn="0" w:lastColumn="0" w:oddVBand="0" w:evenVBand="0" w:oddHBand="1" w:evenHBand="0" w:firstRowFirstColumn="0" w:firstRowLastColumn="0" w:lastRowFirstColumn="0" w:lastRowLastColumn="0"/>
+        </w:trPr>
+        <w:tc>
+          <w:tcPr>
+            <w:cnfStyle w:val="001000000000" w:firstRow="0" w:lastRow="0" w:firstColumn="1" w:lastColumn="0" w:oddVBand="0" w:evenVBand="0" w:oddHBand="0" w:evenHBand="0" w:firstRowFirstColumn="0" w:firstRowLastColumn="0" w:lastRowFirstColumn="0" w:lastRowLastColumn="0"/>
             <w:tcW w:w="4148" w:type="dxa"/>
           </w:tcPr>
           <w:p>
@@ -110,6 +121,9 @@
             <w:tcW w:w="4148" w:type="dxa"/>
           </w:tcPr>
           <w:p>
+            <w:pPr>
+              <w:cnfStyle w:val="000000100000" w:firstRow="0" w:lastRow="0" w:firstColumn="0" w:lastColumn="0" w:oddVBand="0" w:evenVBand="0" w:oddHBand="1" w:evenHBand="0" w:firstRowFirstColumn="0" w:firstRowLastColumn="0" w:lastRowFirstColumn="0" w:lastRowLastColumn="0"/>
+            </w:pPr>
             <w:r>
               <w:rPr>
                 <w:rFonts w:hint="eastAsia"/>
@@ -122,6 +136,7 @@
       <w:tr>
         <w:tc>
           <w:tcPr>
+            <w:cnfStyle w:val="001000000000" w:firstRow="0" w:lastRow="0" w:firstColumn="1" w:lastColumn="0" w:oddVBand="0" w:evenVBand="0" w:oddHBand="0" w:evenHBand="0" w:firstRowFirstColumn="0" w:firstRowLastColumn="0" w:lastRowFirstColumn="0" w:lastRowLastColumn="0"/>
             <w:tcW w:w="4148" w:type="dxa"/>
           </w:tcPr>
           <w:p>
@@ -138,6 +153,9 @@
             <w:tcW w:w="4148" w:type="dxa"/>
           </w:tcPr>
           <w:p>
+            <w:pPr>
+              <w:cnfStyle w:val="000000000000" w:firstRow="0" w:lastRow="0" w:firstColumn="0" w:lastColumn="0" w:oddVBand="0" w:evenVBand="0" w:oddHBand="0" w:evenHBand="0" w:firstRowFirstColumn="0" w:firstRowLastColumn="0" w:lastRowFirstColumn="0" w:lastRowLastColumn="0"/>
+            </w:pPr>
             <w:r>
               <w:rPr>
                 <w:rFonts w:hint="eastAsia"/>
@@ -160,8 +178,12 @@
         </w:tc>
       </w:tr>
       <w:tr>
-        <w:tc>
-          <w:tcPr>
+        <w:trPr>
+          <w:cnfStyle w:val="000000100000" w:firstRow="0" w:lastRow="0" w:firstColumn="0" w:lastColumn="0" w:oddVBand="0" w:evenVBand="0" w:oddHBand="1" w:evenHBand="0" w:firstRowFirstColumn="0" w:firstRowLastColumn="0" w:lastRowFirstColumn="0" w:lastRowLastColumn="0"/>
+        </w:trPr>
+        <w:tc>
+          <w:tcPr>
+            <w:cnfStyle w:val="001000000000" w:firstRow="0" w:lastRow="0" w:firstColumn="1" w:lastColumn="0" w:oddVBand="0" w:evenVBand="0" w:oddHBand="0" w:evenHBand="0" w:firstRowFirstColumn="0" w:firstRowLastColumn="0" w:lastRowFirstColumn="0" w:lastRowLastColumn="0"/>
             <w:tcW w:w="4148" w:type="dxa"/>
           </w:tcPr>
           <w:p>
@@ -178,6 +200,9 @@
             <w:tcW w:w="4148" w:type="dxa"/>
           </w:tcPr>
           <w:p>
+            <w:pPr>
+              <w:cnfStyle w:val="000000100000" w:firstRow="0" w:lastRow="0" w:firstColumn="0" w:lastColumn="0" w:oddVBand="0" w:evenVBand="0" w:oddHBand="1" w:evenHBand="0" w:firstRowFirstColumn="0" w:firstRowLastColumn="0" w:lastRowFirstColumn="0" w:lastRowLastColumn="0"/>
+            </w:pPr>
             <w:r>
               <w:rPr>
                 <w:rFonts w:hint="eastAsia"/>
@@ -190,6 +215,7 @@
       <w:tr>
         <w:tc>
           <w:tcPr>
+            <w:cnfStyle w:val="001000000000" w:firstRow="0" w:lastRow="0" w:firstColumn="1" w:lastColumn="0" w:oddVBand="0" w:evenVBand="0" w:oddHBand="0" w:evenHBand="0" w:firstRowFirstColumn="0" w:firstRowLastColumn="0" w:lastRowFirstColumn="0" w:lastRowLastColumn="0"/>
             <w:tcW w:w="4148" w:type="dxa"/>
           </w:tcPr>
           <w:p>
@@ -206,6 +232,9 @@
             <w:tcW w:w="4148" w:type="dxa"/>
           </w:tcPr>
           <w:p>
+            <w:pPr>
+              <w:cnfStyle w:val="000000000000" w:firstRow="0" w:lastRow="0" w:firstColumn="0" w:lastColumn="0" w:oddVBand="0" w:evenVBand="0" w:oddHBand="0" w:evenHBand="0" w:firstRowFirstColumn="0" w:firstRowLastColumn="0" w:lastRowFirstColumn="0" w:lastRowLastColumn="0"/>
+            </w:pPr>
             <w:r>
               <w:rPr>
                 <w:rFonts w:hint="eastAsia"/>
@@ -216,8 +245,12 @@
         </w:tc>
       </w:tr>
       <w:tr>
-        <w:tc>
-          <w:tcPr>
+        <w:trPr>
+          <w:cnfStyle w:val="000000100000" w:firstRow="0" w:lastRow="0" w:firstColumn="0" w:lastColumn="0" w:oddVBand="0" w:evenVBand="0" w:oddHBand="1" w:evenHBand="0" w:firstRowFirstColumn="0" w:firstRowLastColumn="0" w:lastRowFirstColumn="0" w:lastRowLastColumn="0"/>
+        </w:trPr>
+        <w:tc>
+          <w:tcPr>
+            <w:cnfStyle w:val="001000000000" w:firstRow="0" w:lastRow="0" w:firstColumn="1" w:lastColumn="0" w:oddVBand="0" w:evenVBand="0" w:oddHBand="0" w:evenHBand="0" w:firstRowFirstColumn="0" w:firstRowLastColumn="0" w:lastRowFirstColumn="0" w:lastRowLastColumn="0"/>
             <w:tcW w:w="4148" w:type="dxa"/>
           </w:tcPr>
           <w:p>
@@ -234,6 +267,9 @@
             <w:tcW w:w="4148" w:type="dxa"/>
           </w:tcPr>
           <w:p>
+            <w:pPr>
+              <w:cnfStyle w:val="000000100000" w:firstRow="0" w:lastRow="0" w:firstColumn="0" w:lastColumn="0" w:oddVBand="0" w:evenVBand="0" w:oddHBand="1" w:evenHBand="0" w:firstRowFirstColumn="0" w:firstRowLastColumn="0" w:lastRowFirstColumn="0" w:lastRowLastColumn="0"/>
+            </w:pPr>
             <w:r>
               <w:rPr>
                 <w:rFonts w:hint="eastAsia"/>
@@ -246,6 +282,7 @@
       <w:tr>
         <w:tc>
           <w:tcPr>
+            <w:cnfStyle w:val="001000000000" w:firstRow="0" w:lastRow="0" w:firstColumn="1" w:lastColumn="0" w:oddVBand="0" w:evenVBand="0" w:oddHBand="0" w:evenHBand="0" w:firstRowFirstColumn="0" w:firstRowLastColumn="0" w:lastRowFirstColumn="0" w:lastRowLastColumn="0"/>
             <w:tcW w:w="4148" w:type="dxa"/>
           </w:tcPr>
           <w:p>
@@ -262,6 +299,9 @@
             <w:tcW w:w="4148" w:type="dxa"/>
           </w:tcPr>
           <w:p>
+            <w:pPr>
+              <w:cnfStyle w:val="000000000000" w:firstRow="0" w:lastRow="0" w:firstColumn="0" w:lastColumn="0" w:oddVBand="0" w:evenVBand="0" w:oddHBand="0" w:evenHBand="0" w:firstRowFirstColumn="0" w:firstRowLastColumn="0" w:lastRowFirstColumn="0" w:lastRowLastColumn="0"/>
+            </w:pPr>
             <w:r>
               <w:rPr>
                 <w:rFonts w:hint="eastAsia"/>
@@ -282,6 +322,9 @@
             </w:r>
           </w:p>
           <w:p>
+            <w:pPr>
+              <w:cnfStyle w:val="000000000000" w:firstRow="0" w:lastRow="0" w:firstColumn="0" w:lastColumn="0" w:oddVBand="0" w:evenVBand="0" w:oddHBand="0" w:evenHBand="0" w:firstRowFirstColumn="0" w:firstRowLastColumn="0" w:lastRowFirstColumn="0" w:lastRowLastColumn="0"/>
+            </w:pPr>
             <w:r>
               <w:rPr>
                 <w:rFonts w:hint="eastAsia"/>
@@ -368,7 +411,7 @@
     </w:p>
     <w:tbl>
       <w:tblPr>
-        <w:tblStyle w:val="a3"/>
+        <w:tblStyle w:val="4-5"/>
         <w:tblW w:w="0" w:type="auto"/>
         <w:tblLook w:val="04A0" w:firstRow="1" w:lastRow="0" w:firstColumn="1" w:lastColumn="0" w:noHBand="0" w:noVBand="1"/>
       </w:tblPr>
@@ -377,8 +420,12 @@
         <w:gridCol w:w="4148"/>
       </w:tblGrid>
       <w:tr>
-        <w:tc>
-          <w:tcPr>
+        <w:trPr>
+          <w:cnfStyle w:val="100000000000" w:firstRow="1" w:lastRow="0" w:firstColumn="0" w:lastColumn="0" w:oddVBand="0" w:evenVBand="0" w:oddHBand="0" w:evenHBand="0" w:firstRowFirstColumn="0" w:firstRowLastColumn="0" w:lastRowFirstColumn="0" w:lastRowLastColumn="0"/>
+        </w:trPr>
+        <w:tc>
+          <w:tcPr>
+            <w:cnfStyle w:val="001000000000" w:firstRow="0" w:lastRow="0" w:firstColumn="1" w:lastColumn="0" w:oddVBand="0" w:evenVBand="0" w:oddHBand="0" w:evenHBand="0" w:firstRowFirstColumn="0" w:firstRowLastColumn="0" w:lastRowFirstColumn="0" w:lastRowLastColumn="0"/>
             <w:tcW w:w="4148" w:type="dxa"/>
           </w:tcPr>
           <w:p>
@@ -395,6 +442,9 @@
             <w:tcW w:w="4148" w:type="dxa"/>
           </w:tcPr>
           <w:p>
+            <w:pPr>
+              <w:cnfStyle w:val="100000000000" w:firstRow="1" w:lastRow="0" w:firstColumn="0" w:lastColumn="0" w:oddVBand="0" w:evenVBand="0" w:oddHBand="0" w:evenHBand="0" w:firstRowFirstColumn="0" w:firstRowLastColumn="0" w:lastRowFirstColumn="0" w:lastRowLastColumn="0"/>
+            </w:pPr>
             <w:r>
               <w:rPr>
                 <w:rFonts w:hint="eastAsia"/>
@@ -405,8 +455,12 @@
         </w:tc>
       </w:tr>
       <w:tr>
-        <w:tc>
-          <w:tcPr>
+        <w:trPr>
+          <w:cnfStyle w:val="000000100000" w:firstRow="0" w:lastRow="0" w:firstColumn="0" w:lastColumn="0" w:oddVBand="0" w:evenVBand="0" w:oddHBand="1" w:evenHBand="0" w:firstRowFirstColumn="0" w:firstRowLastColumn="0" w:lastRowFirstColumn="0" w:lastRowLastColumn="0"/>
+        </w:trPr>
+        <w:tc>
+          <w:tcPr>
+            <w:cnfStyle w:val="001000000000" w:firstRow="0" w:lastRow="0" w:firstColumn="1" w:lastColumn="0" w:oddVBand="0" w:evenVBand="0" w:oddHBand="0" w:evenHBand="0" w:firstRowFirstColumn="0" w:firstRowLastColumn="0" w:lastRowFirstColumn="0" w:lastRowLastColumn="0"/>
             <w:tcW w:w="4148" w:type="dxa"/>
           </w:tcPr>
           <w:p>
@@ -430,6 +484,7 @@
           </w:tcPr>
           <w:p>
             <w:pPr>
+              <w:cnfStyle w:val="000000100000" w:firstRow="0" w:lastRow="0" w:firstColumn="0" w:lastColumn="0" w:oddVBand="0" w:evenVBand="0" w:oddHBand="1" w:evenHBand="0" w:firstRowFirstColumn="0" w:firstRowLastColumn="0" w:lastRowFirstColumn="0" w:lastRowLastColumn="0"/>
               <w:rPr>
                 <w:color w:val="000000" w:themeColor="text1"/>
               </w:rPr>
@@ -447,6 +502,7 @@
       <w:tr>
         <w:tc>
           <w:tcPr>
+            <w:cnfStyle w:val="001000000000" w:firstRow="0" w:lastRow="0" w:firstColumn="1" w:lastColumn="0" w:oddVBand="0" w:evenVBand="0" w:oddHBand="0" w:evenHBand="0" w:firstRowFirstColumn="0" w:firstRowLastColumn="0" w:lastRowFirstColumn="0" w:lastRowLastColumn="0"/>
             <w:tcW w:w="4148" w:type="dxa"/>
           </w:tcPr>
           <w:p>
@@ -463,6 +519,9 @@
             <w:tcW w:w="4148" w:type="dxa"/>
           </w:tcPr>
           <w:p>
+            <w:pPr>
+              <w:cnfStyle w:val="000000000000" w:firstRow="0" w:lastRow="0" w:firstColumn="0" w:lastColumn="0" w:oddVBand="0" w:evenVBand="0" w:oddHBand="0" w:evenHBand="0" w:firstRowFirstColumn="0" w:firstRowLastColumn="0" w:lastRowFirstColumn="0" w:lastRowLastColumn="0"/>
+            </w:pPr>
             <w:r>
               <w:rPr>
                 <w:rFonts w:hint="eastAsia"/>
@@ -473,8 +532,12 @@
         </w:tc>
       </w:tr>
       <w:tr>
-        <w:tc>
-          <w:tcPr>
+        <w:trPr>
+          <w:cnfStyle w:val="000000100000" w:firstRow="0" w:lastRow="0" w:firstColumn="0" w:lastColumn="0" w:oddVBand="0" w:evenVBand="0" w:oddHBand="1" w:evenHBand="0" w:firstRowFirstColumn="0" w:firstRowLastColumn="0" w:lastRowFirstColumn="0" w:lastRowLastColumn="0"/>
+        </w:trPr>
+        <w:tc>
+          <w:tcPr>
+            <w:cnfStyle w:val="001000000000" w:firstRow="0" w:lastRow="0" w:firstColumn="1" w:lastColumn="0" w:oddVBand="0" w:evenVBand="0" w:oddHBand="0" w:evenHBand="0" w:firstRowFirstColumn="0" w:firstRowLastColumn="0" w:lastRowFirstColumn="0" w:lastRowLastColumn="0"/>
             <w:tcW w:w="4148" w:type="dxa"/>
           </w:tcPr>
           <w:p>
@@ -491,6 +554,9 @@
             <w:tcW w:w="4148" w:type="dxa"/>
           </w:tcPr>
           <w:p>
+            <w:pPr>
+              <w:cnfStyle w:val="000000100000" w:firstRow="0" w:lastRow="0" w:firstColumn="0" w:lastColumn="0" w:oddVBand="0" w:evenVBand="0" w:oddHBand="1" w:evenHBand="0" w:firstRowFirstColumn="0" w:firstRowLastColumn="0" w:lastRowFirstColumn="0" w:lastRowLastColumn="0"/>
+            </w:pPr>
             <w:r>
               <w:rPr>
                 <w:rFonts w:hint="eastAsia"/>
@@ -503,6 +569,7 @@
       <w:tr>
         <w:tc>
           <w:tcPr>
+            <w:cnfStyle w:val="001000000000" w:firstRow="0" w:lastRow="0" w:firstColumn="1" w:lastColumn="0" w:oddVBand="0" w:evenVBand="0" w:oddHBand="0" w:evenHBand="0" w:firstRowFirstColumn="0" w:firstRowLastColumn="0" w:lastRowFirstColumn="0" w:lastRowLastColumn="0"/>
             <w:tcW w:w="4148" w:type="dxa"/>
           </w:tcPr>
           <w:p>
@@ -519,6 +586,9 @@
             <w:tcW w:w="4148" w:type="dxa"/>
           </w:tcPr>
           <w:p>
+            <w:pPr>
+              <w:cnfStyle w:val="000000000000" w:firstRow="0" w:lastRow="0" w:firstColumn="0" w:lastColumn="0" w:oddVBand="0" w:evenVBand="0" w:oddHBand="0" w:evenHBand="0" w:firstRowFirstColumn="0" w:firstRowLastColumn="0" w:lastRowFirstColumn="0" w:lastRowLastColumn="0"/>
+            </w:pPr>
             <w:r>
               <w:rPr>
                 <w:rFonts w:hint="eastAsia"/>
@@ -529,8 +599,12 @@
         </w:tc>
       </w:tr>
       <w:tr>
-        <w:tc>
-          <w:tcPr>
+        <w:trPr>
+          <w:cnfStyle w:val="000000100000" w:firstRow="0" w:lastRow="0" w:firstColumn="0" w:lastColumn="0" w:oddVBand="0" w:evenVBand="0" w:oddHBand="1" w:evenHBand="0" w:firstRowFirstColumn="0" w:firstRowLastColumn="0" w:lastRowFirstColumn="0" w:lastRowLastColumn="0"/>
+        </w:trPr>
+        <w:tc>
+          <w:tcPr>
+            <w:cnfStyle w:val="001000000000" w:firstRow="0" w:lastRow="0" w:firstColumn="1" w:lastColumn="0" w:oddVBand="0" w:evenVBand="0" w:oddHBand="0" w:evenHBand="0" w:firstRowFirstColumn="0" w:firstRowLastColumn="0" w:lastRowFirstColumn="0" w:lastRowLastColumn="0"/>
             <w:tcW w:w="4148" w:type="dxa"/>
           </w:tcPr>
           <w:p>
@@ -554,6 +628,7 @@
           </w:tcPr>
           <w:p>
             <w:pPr>
+              <w:cnfStyle w:val="000000100000" w:firstRow="0" w:lastRow="0" w:firstColumn="0" w:lastColumn="0" w:oddVBand="0" w:evenVBand="0" w:oddHBand="1" w:evenHBand="0" w:firstRowFirstColumn="0" w:firstRowLastColumn="0" w:lastRowFirstColumn="0" w:lastRowLastColumn="0"/>
               <w:rPr>
                 <w:color w:val="000000" w:themeColor="text1"/>
               </w:rPr>
@@ -584,6 +659,7 @@
       <w:tr>
         <w:tc>
           <w:tcPr>
+            <w:cnfStyle w:val="001000000000" w:firstRow="0" w:lastRow="0" w:firstColumn="1" w:lastColumn="0" w:oddVBand="0" w:evenVBand="0" w:oddHBand="0" w:evenHBand="0" w:firstRowFirstColumn="0" w:firstRowLastColumn="0" w:lastRowFirstColumn="0" w:lastRowLastColumn="0"/>
             <w:tcW w:w="4148" w:type="dxa"/>
           </w:tcPr>
           <w:p>
@@ -600,6 +676,9 @@
             <w:tcW w:w="4148" w:type="dxa"/>
           </w:tcPr>
           <w:p>
+            <w:pPr>
+              <w:cnfStyle w:val="000000000000" w:firstRow="0" w:lastRow="0" w:firstColumn="0" w:lastColumn="0" w:oddVBand="0" w:evenVBand="0" w:oddHBand="0" w:evenHBand="0" w:firstRowFirstColumn="0" w:firstRowLastColumn="0" w:lastRowFirstColumn="0" w:lastRowLastColumn="0"/>
+            </w:pPr>
             <w:r>
               <w:rPr>
                 <w:rFonts w:hint="eastAsia"/>
@@ -614,6 +693,9 @@
             </w:r>
           </w:p>
           <w:p>
+            <w:pPr>
+              <w:cnfStyle w:val="000000000000" w:firstRow="0" w:lastRow="0" w:firstColumn="0" w:lastColumn="0" w:oddVBand="0" w:evenVBand="0" w:oddHBand="0" w:evenHBand="0" w:firstRowFirstColumn="0" w:firstRowLastColumn="0" w:lastRowFirstColumn="0" w:lastRowLastColumn="0"/>
+            </w:pPr>
             <w:r>
               <w:rPr>
                 <w:rFonts w:hint="eastAsia"/>
@@ -634,6 +716,9 @@
             </w:r>
           </w:p>
           <w:p>
+            <w:pPr>
+              <w:cnfStyle w:val="000000000000" w:firstRow="0" w:lastRow="0" w:firstColumn="0" w:lastColumn="0" w:oddVBand="0" w:evenVBand="0" w:oddHBand="0" w:evenHBand="0" w:firstRowFirstColumn="0" w:firstRowLastColumn="0" w:lastRowFirstColumn="0" w:lastRowLastColumn="0"/>
+            </w:pPr>
             <w:r>
               <w:rPr>
                 <w:rFonts w:hint="eastAsia"/>
@@ -713,7 +798,7 @@
     </w:p>
     <w:tbl>
       <w:tblPr>
-        <w:tblStyle w:val="a3"/>
+        <w:tblStyle w:val="4-5"/>
         <w:tblW w:w="0" w:type="auto"/>
         <w:tblLook w:val="04A0" w:firstRow="1" w:lastRow="0" w:firstColumn="1" w:lastColumn="0" w:noHBand="0" w:noVBand="1"/>
       </w:tblPr>
@@ -722,8 +807,12 @@
         <w:gridCol w:w="4148"/>
       </w:tblGrid>
       <w:tr>
-        <w:tc>
-          <w:tcPr>
+        <w:trPr>
+          <w:cnfStyle w:val="100000000000" w:firstRow="1" w:lastRow="0" w:firstColumn="0" w:lastColumn="0" w:oddVBand="0" w:evenVBand="0" w:oddHBand="0" w:evenHBand="0" w:firstRowFirstColumn="0" w:firstRowLastColumn="0" w:lastRowFirstColumn="0" w:lastRowLastColumn="0"/>
+        </w:trPr>
+        <w:tc>
+          <w:tcPr>
+            <w:cnfStyle w:val="001000000000" w:firstRow="0" w:lastRow="0" w:firstColumn="1" w:lastColumn="0" w:oddVBand="0" w:evenVBand="0" w:oddHBand="0" w:evenHBand="0" w:firstRowFirstColumn="0" w:firstRowLastColumn="0" w:lastRowFirstColumn="0" w:lastRowLastColumn="0"/>
             <w:tcW w:w="4148" w:type="dxa"/>
           </w:tcPr>
           <w:p>
@@ -740,6 +829,9 @@
             <w:tcW w:w="4148" w:type="dxa"/>
           </w:tcPr>
           <w:p>
+            <w:pPr>
+              <w:cnfStyle w:val="100000000000" w:firstRow="1" w:lastRow="0" w:firstColumn="0" w:lastColumn="0" w:oddVBand="0" w:evenVBand="0" w:oddHBand="0" w:evenHBand="0" w:firstRowFirstColumn="0" w:firstRowLastColumn="0" w:lastRowFirstColumn="0" w:lastRowLastColumn="0"/>
+            </w:pPr>
             <w:r>
               <w:rPr>
                 <w:rFonts w:hint="eastAsia"/>
@@ -750,8 +842,12 @@
         </w:tc>
       </w:tr>
       <w:tr>
-        <w:tc>
-          <w:tcPr>
+        <w:trPr>
+          <w:cnfStyle w:val="000000100000" w:firstRow="0" w:lastRow="0" w:firstColumn="0" w:lastColumn="0" w:oddVBand="0" w:evenVBand="0" w:oddHBand="1" w:evenHBand="0" w:firstRowFirstColumn="0" w:firstRowLastColumn="0" w:lastRowFirstColumn="0" w:lastRowLastColumn="0"/>
+        </w:trPr>
+        <w:tc>
+          <w:tcPr>
+            <w:cnfStyle w:val="001000000000" w:firstRow="0" w:lastRow="0" w:firstColumn="1" w:lastColumn="0" w:oddVBand="0" w:evenVBand="0" w:oddHBand="0" w:evenHBand="0" w:firstRowFirstColumn="0" w:firstRowLastColumn="0" w:lastRowFirstColumn="0" w:lastRowLastColumn="0"/>
             <w:tcW w:w="4148" w:type="dxa"/>
           </w:tcPr>
           <w:p>
@@ -768,6 +864,9 @@
             <w:tcW w:w="4148" w:type="dxa"/>
           </w:tcPr>
           <w:p>
+            <w:pPr>
+              <w:cnfStyle w:val="000000100000" w:firstRow="0" w:lastRow="0" w:firstColumn="0" w:lastColumn="0" w:oddVBand="0" w:evenVBand="0" w:oddHBand="1" w:evenHBand="0" w:firstRowFirstColumn="0" w:firstRowLastColumn="0" w:lastRowFirstColumn="0" w:lastRowLastColumn="0"/>
+            </w:pPr>
             <w:r>
               <w:rPr>
                 <w:rFonts w:hint="eastAsia"/>
@@ -780,6 +879,7 @@
       <w:tr>
         <w:tc>
           <w:tcPr>
+            <w:cnfStyle w:val="001000000000" w:firstRow="0" w:lastRow="0" w:firstColumn="1" w:lastColumn="0" w:oddVBand="0" w:evenVBand="0" w:oddHBand="0" w:evenHBand="0" w:firstRowFirstColumn="0" w:firstRowLastColumn="0" w:lastRowFirstColumn="0" w:lastRowLastColumn="0"/>
             <w:tcW w:w="4148" w:type="dxa"/>
           </w:tcPr>
           <w:p>
@@ -796,6 +896,9 @@
             <w:tcW w:w="4148" w:type="dxa"/>
           </w:tcPr>
           <w:p>
+            <w:pPr>
+              <w:cnfStyle w:val="000000000000" w:firstRow="0" w:lastRow="0" w:firstColumn="0" w:lastColumn="0" w:oddVBand="0" w:evenVBand="0" w:oddHBand="0" w:evenHBand="0" w:firstRowFirstColumn="0" w:firstRowLastColumn="0" w:lastRowFirstColumn="0" w:lastRowLastColumn="0"/>
+            </w:pPr>
             <w:r>
               <w:rPr>
                 <w:rFonts w:hint="eastAsia"/>
@@ -824,8 +927,12 @@
         </w:tc>
       </w:tr>
       <w:tr>
-        <w:tc>
-          <w:tcPr>
+        <w:trPr>
+          <w:cnfStyle w:val="000000100000" w:firstRow="0" w:lastRow="0" w:firstColumn="0" w:lastColumn="0" w:oddVBand="0" w:evenVBand="0" w:oddHBand="1" w:evenHBand="0" w:firstRowFirstColumn="0" w:firstRowLastColumn="0" w:lastRowFirstColumn="0" w:lastRowLastColumn="0"/>
+        </w:trPr>
+        <w:tc>
+          <w:tcPr>
+            <w:cnfStyle w:val="001000000000" w:firstRow="0" w:lastRow="0" w:firstColumn="1" w:lastColumn="0" w:oddVBand="0" w:evenVBand="0" w:oddHBand="0" w:evenHBand="0" w:firstRowFirstColumn="0" w:firstRowLastColumn="0" w:lastRowFirstColumn="0" w:lastRowLastColumn="0"/>
             <w:tcW w:w="4148" w:type="dxa"/>
           </w:tcPr>
           <w:p>
@@ -842,6 +949,9 @@
             <w:tcW w:w="4148" w:type="dxa"/>
           </w:tcPr>
           <w:p>
+            <w:pPr>
+              <w:cnfStyle w:val="000000100000" w:firstRow="0" w:lastRow="0" w:firstColumn="0" w:lastColumn="0" w:oddVBand="0" w:evenVBand="0" w:oddHBand="1" w:evenHBand="0" w:firstRowFirstColumn="0" w:firstRowLastColumn="0" w:lastRowFirstColumn="0" w:lastRowLastColumn="0"/>
+            </w:pPr>
             <w:r>
               <w:rPr>
                 <w:rFonts w:hint="eastAsia"/>
@@ -854,6 +964,7 @@
       <w:tr>
         <w:tc>
           <w:tcPr>
+            <w:cnfStyle w:val="001000000000" w:firstRow="0" w:lastRow="0" w:firstColumn="1" w:lastColumn="0" w:oddVBand="0" w:evenVBand="0" w:oddHBand="0" w:evenHBand="0" w:firstRowFirstColumn="0" w:firstRowLastColumn="0" w:lastRowFirstColumn="0" w:lastRowLastColumn="0"/>
             <w:tcW w:w="4148" w:type="dxa"/>
           </w:tcPr>
           <w:p>
@@ -870,6 +981,9 @@
             <w:tcW w:w="4148" w:type="dxa"/>
           </w:tcPr>
           <w:p>
+            <w:pPr>
+              <w:cnfStyle w:val="000000000000" w:firstRow="0" w:lastRow="0" w:firstColumn="0" w:lastColumn="0" w:oddVBand="0" w:evenVBand="0" w:oddHBand="0" w:evenHBand="0" w:firstRowFirstColumn="0" w:firstRowLastColumn="0" w:lastRowFirstColumn="0" w:lastRowLastColumn="0"/>
+            </w:pPr>
             <w:r>
               <w:rPr>
                 <w:rFonts w:hint="eastAsia"/>
@@ -880,8 +994,12 @@
         </w:tc>
       </w:tr>
       <w:tr>
-        <w:tc>
-          <w:tcPr>
+        <w:trPr>
+          <w:cnfStyle w:val="000000100000" w:firstRow="0" w:lastRow="0" w:firstColumn="0" w:lastColumn="0" w:oddVBand="0" w:evenVBand="0" w:oddHBand="1" w:evenHBand="0" w:firstRowFirstColumn="0" w:firstRowLastColumn="0" w:lastRowFirstColumn="0" w:lastRowLastColumn="0"/>
+        </w:trPr>
+        <w:tc>
+          <w:tcPr>
+            <w:cnfStyle w:val="001000000000" w:firstRow="0" w:lastRow="0" w:firstColumn="1" w:lastColumn="0" w:oddVBand="0" w:evenVBand="0" w:oddHBand="0" w:evenHBand="0" w:firstRowFirstColumn="0" w:firstRowLastColumn="0" w:lastRowFirstColumn="0" w:lastRowLastColumn="0"/>
             <w:tcW w:w="4148" w:type="dxa"/>
           </w:tcPr>
           <w:p>
@@ -898,6 +1016,9 @@
             <w:tcW w:w="4148" w:type="dxa"/>
           </w:tcPr>
           <w:p>
+            <w:pPr>
+              <w:cnfStyle w:val="000000100000" w:firstRow="0" w:lastRow="0" w:firstColumn="0" w:lastColumn="0" w:oddVBand="0" w:evenVBand="0" w:oddHBand="1" w:evenHBand="0" w:firstRowFirstColumn="0" w:firstRowLastColumn="0" w:lastRowFirstColumn="0" w:lastRowLastColumn="0"/>
+            </w:pPr>
             <w:r>
               <w:rPr>
                 <w:rFonts w:hint="eastAsia"/>
@@ -916,6 +1037,7 @@
       <w:tr>
         <w:tc>
           <w:tcPr>
+            <w:cnfStyle w:val="001000000000" w:firstRow="0" w:lastRow="0" w:firstColumn="1" w:lastColumn="0" w:oddVBand="0" w:evenVBand="0" w:oddHBand="0" w:evenHBand="0" w:firstRowFirstColumn="0" w:firstRowLastColumn="0" w:lastRowFirstColumn="0" w:lastRowLastColumn="0"/>
             <w:tcW w:w="4148" w:type="dxa"/>
           </w:tcPr>
           <w:p>
@@ -932,6 +1054,9 @@
             <w:tcW w:w="4148" w:type="dxa"/>
           </w:tcPr>
           <w:p>
+            <w:pPr>
+              <w:cnfStyle w:val="000000000000" w:firstRow="0" w:lastRow="0" w:firstColumn="0" w:lastColumn="0" w:oddVBand="0" w:evenVBand="0" w:oddHBand="0" w:evenHBand="0" w:firstRowFirstColumn="0" w:firstRowLastColumn="0" w:lastRowFirstColumn="0" w:lastRowLastColumn="0"/>
+            </w:pPr>
             <w:r>
               <w:rPr>
                 <w:rFonts w:hint="eastAsia"/>
@@ -940,6 +1065,9 @@
             </w:r>
           </w:p>
           <w:p>
+            <w:pPr>
+              <w:cnfStyle w:val="000000000000" w:firstRow="0" w:lastRow="0" w:firstColumn="0" w:lastColumn="0" w:oddVBand="0" w:evenVBand="0" w:oddHBand="0" w:evenHBand="0" w:firstRowFirstColumn="0" w:firstRowLastColumn="0" w:lastRowFirstColumn="0" w:lastRowLastColumn="0"/>
+            </w:pPr>
             <w:r>
               <w:rPr>
                 <w:rFonts w:hint="eastAsia"/>
@@ -948,6 +1076,9 @@
             </w:r>
           </w:p>
           <w:p>
+            <w:pPr>
+              <w:cnfStyle w:val="000000000000" w:firstRow="0" w:lastRow="0" w:firstColumn="0" w:lastColumn="0" w:oddVBand="0" w:evenVBand="0" w:oddHBand="0" w:evenHBand="0" w:firstRowFirstColumn="0" w:firstRowLastColumn="0" w:lastRowFirstColumn="0" w:lastRowLastColumn="0"/>
+            </w:pPr>
             <w:r>
               <w:rPr>
                 <w:rFonts w:hint="eastAsia"/>
@@ -974,6 +1105,9 @@
             </w:r>
           </w:p>
           <w:p>
+            <w:pPr>
+              <w:cnfStyle w:val="000000000000" w:firstRow="0" w:lastRow="0" w:firstColumn="0" w:lastColumn="0" w:oddVBand="0" w:evenVBand="0" w:oddHBand="0" w:evenHBand="0" w:firstRowFirstColumn="0" w:firstRowLastColumn="0" w:lastRowFirstColumn="0" w:lastRowLastColumn="0"/>
+            </w:pPr>
             <w:r>
               <w:rPr>
                 <w:rFonts w:hint="eastAsia"/>
@@ -1224,7 +1358,26 @@
         <w:t>候选策略表和决策</w:t>
       </w:r>
     </w:p>
-    <w:p/>
+    <w:p>
+      <w:pPr>
+        <w:rPr>
+          <w:rFonts w:asciiTheme="majorEastAsia" w:eastAsiaTheme="majorEastAsia" w:hAnsiTheme="majorEastAsia"/>
+          <w:b/>
+          <w:sz w:val="28"/>
+          <w:szCs w:val="28"/>
+        </w:rPr>
+      </w:pPr>
+      <w:bookmarkStart w:id="5" w:name="_GoBack"/>
+      <w:r>
+        <w:rPr>
+          <w:rFonts w:asciiTheme="majorEastAsia" w:eastAsiaTheme="majorEastAsia" w:hAnsiTheme="majorEastAsia" w:hint="eastAsia"/>
+          <w:b/>
+          <w:sz w:val="28"/>
+          <w:szCs w:val="28"/>
+        </w:rPr>
+        <w:t>安全性</w:t>
+      </w:r>
+    </w:p>
     <w:tbl>
       <w:tblPr>
         <w:tblStyle w:val="a3"/>
@@ -1243,7 +1396,8 @@
             <w:tcW w:w="1336" w:type="dxa"/>
           </w:tcPr>
           <w:p>
-            <w:bookmarkStart w:id="5" w:name="_Hlk476561721"/>
+            <w:bookmarkStart w:id="6" w:name="_Hlk476561721"/>
+            <w:bookmarkEnd w:id="5"/>
             <w:r>
               <w:rPr>
                 <w:rFonts w:hint="eastAsia"/>
@@ -1292,7 +1446,7 @@
           </w:p>
         </w:tc>
       </w:tr>
-      <w:bookmarkEnd w:id="5"/>
+      <w:bookmarkEnd w:id="6"/>
       <w:tr>
         <w:tc>
           <w:tcPr>
@@ -1501,7 +1655,14 @@
               <w:rPr>
                 <w:rFonts w:hint="eastAsia"/>
               </w:rPr>
-              <w:t>不采用，因为此时处理的是服务器模块的安全性事务，用户认证会由客户端进行工作，这边再做就是重复工作。</w:t>
+              <w:t>不采用，因为此时处理的是服务器模块的安全性事务，用户认证会由客户端进行工作，这边再做就是</w:t>
+            </w:r>
+            <w:r>
+              <w:rPr>
+                <w:rFonts w:hint="eastAsia"/>
+              </w:rPr>
+              <w:lastRenderedPageBreak/>
+              <w:t>重复工作。</w:t>
             </w:r>
           </w:p>
         </w:tc>
@@ -1574,6 +1735,38 @@
           </w:p>
         </w:tc>
       </w:tr>
+    </w:tbl>
+    <w:p>
+      <w:pPr>
+        <w:rPr>
+          <w:rFonts w:asciiTheme="majorEastAsia" w:eastAsiaTheme="majorEastAsia" w:hAnsiTheme="majorEastAsia"/>
+          <w:b/>
+          <w:sz w:val="28"/>
+          <w:szCs w:val="28"/>
+        </w:rPr>
+      </w:pPr>
+      <w:r>
+        <w:rPr>
+          <w:rFonts w:asciiTheme="majorEastAsia" w:eastAsiaTheme="majorEastAsia" w:hAnsiTheme="majorEastAsia" w:hint="eastAsia"/>
+          <w:b/>
+          <w:sz w:val="28"/>
+          <w:szCs w:val="28"/>
+        </w:rPr>
+        <w:t>可用性</w:t>
+      </w:r>
+    </w:p>
+    <w:tbl>
+      <w:tblPr>
+        <w:tblStyle w:val="a3"/>
+        <w:tblW w:w="0" w:type="auto"/>
+        <w:tblLook w:val="04A0" w:firstRow="1" w:lastRow="0" w:firstColumn="1" w:lastColumn="0" w:noHBand="0" w:noVBand="1"/>
+      </w:tblPr>
+      <w:tblGrid>
+        <w:gridCol w:w="1336"/>
+        <w:gridCol w:w="2144"/>
+        <w:gridCol w:w="2210"/>
+        <w:gridCol w:w="2606"/>
+      </w:tblGrid>
       <w:tr>
         <w:tc>
           <w:tcPr>
@@ -1841,6 +2034,38 @@
           </w:p>
         </w:tc>
       </w:tr>
+    </w:tbl>
+    <w:p>
+      <w:pPr>
+        <w:rPr>
+          <w:rFonts w:asciiTheme="majorEastAsia" w:eastAsiaTheme="majorEastAsia" w:hAnsiTheme="majorEastAsia"/>
+          <w:b/>
+          <w:sz w:val="28"/>
+          <w:szCs w:val="28"/>
+        </w:rPr>
+      </w:pPr>
+      <w:r>
+        <w:rPr>
+          <w:rFonts w:asciiTheme="majorEastAsia" w:eastAsiaTheme="majorEastAsia" w:hAnsiTheme="majorEastAsia" w:hint="eastAsia"/>
+          <w:b/>
+          <w:sz w:val="28"/>
+          <w:szCs w:val="28"/>
+        </w:rPr>
+        <w:t>互操作性</w:t>
+      </w:r>
+    </w:p>
+    <w:tbl>
+      <w:tblPr>
+        <w:tblStyle w:val="a3"/>
+        <w:tblW w:w="0" w:type="auto"/>
+        <w:tblLook w:val="04A0" w:firstRow="1" w:lastRow="0" w:firstColumn="1" w:lastColumn="0" w:noHBand="0" w:noVBand="1"/>
+      </w:tblPr>
+      <w:tblGrid>
+        <w:gridCol w:w="1336"/>
+        <w:gridCol w:w="2144"/>
+        <w:gridCol w:w="2210"/>
+        <w:gridCol w:w="2606"/>
+      </w:tblGrid>
       <w:tr>
         <w:tc>
           <w:tcPr>
@@ -1961,6 +2186,38 @@
           </w:p>
         </w:tc>
       </w:tr>
+    </w:tbl>
+    <w:p>
+      <w:pPr>
+        <w:rPr>
+          <w:rFonts w:asciiTheme="majorEastAsia" w:eastAsiaTheme="majorEastAsia" w:hAnsiTheme="majorEastAsia"/>
+          <w:b/>
+          <w:sz w:val="28"/>
+          <w:szCs w:val="28"/>
+        </w:rPr>
+      </w:pPr>
+      <w:r>
+        <w:rPr>
+          <w:rFonts w:asciiTheme="majorEastAsia" w:eastAsiaTheme="majorEastAsia" w:hAnsiTheme="majorEastAsia" w:hint="eastAsia"/>
+          <w:b/>
+          <w:sz w:val="28"/>
+          <w:szCs w:val="28"/>
+        </w:rPr>
+        <w:t>易修改性</w:t>
+      </w:r>
+    </w:p>
+    <w:tbl>
+      <w:tblPr>
+        <w:tblStyle w:val="a3"/>
+        <w:tblW w:w="0" w:type="auto"/>
+        <w:tblLook w:val="04A0" w:firstRow="1" w:lastRow="0" w:firstColumn="1" w:lastColumn="0" w:noHBand="0" w:noVBand="1"/>
+      </w:tblPr>
+      <w:tblGrid>
+        <w:gridCol w:w="1336"/>
+        <w:gridCol w:w="2144"/>
+        <w:gridCol w:w="2210"/>
+        <w:gridCol w:w="2606"/>
+      </w:tblGrid>
       <w:tr>
         <w:tc>
           <w:tcPr>
@@ -2103,6 +2360,7 @@
               <w:rPr>
                 <w:rFonts w:hint="eastAsia"/>
               </w:rPr>
+              <w:lastRenderedPageBreak/>
               <w:t>重构（refactor）</w:t>
             </w:r>
           </w:p>
@@ -2162,7 +2420,6 @@
         <w:rPr>
           <w:rFonts w:hint="eastAsia"/>
         </w:rPr>
-        <w:lastRenderedPageBreak/>
         <w:t>第N</w:t>
       </w:r>
       <w:r>
@@ -2618,7 +2875,27 @@
         <w:rPr>
           <w:rFonts w:hint="eastAsia"/>
         </w:rPr>
+        <w:lastRenderedPageBreak/>
         <w:t>候选策略表和决策</w:t>
+      </w:r>
+    </w:p>
+    <w:p>
+      <w:pPr>
+        <w:rPr>
+          <w:rFonts w:asciiTheme="majorEastAsia" w:eastAsiaTheme="majorEastAsia" w:hAnsiTheme="majorEastAsia" w:hint="eastAsia"/>
+          <w:b/>
+          <w:sz w:val="28"/>
+          <w:szCs w:val="28"/>
+        </w:rPr>
+      </w:pPr>
+      <w:r>
+        <w:rPr>
+          <w:rFonts w:asciiTheme="majorEastAsia" w:eastAsiaTheme="majorEastAsia" w:hAnsiTheme="majorEastAsia" w:hint="eastAsia"/>
+          <w:b/>
+          <w:sz w:val="28"/>
+          <w:szCs w:val="28"/>
+        </w:rPr>
+        <w:t>性能</w:t>
       </w:r>
     </w:p>
     <w:tbl>
@@ -2710,14 +2987,7 @@
               <w:rPr>
                 <w:rFonts w:hint="eastAsia"/>
               </w:rPr>
-              <w:t>能够识别出请求对应的具体broker，将其直接</w:t>
-            </w:r>
-            <w:r>
-              <w:rPr>
-                <w:rFonts w:hint="eastAsia"/>
-              </w:rPr>
-              <w:lastRenderedPageBreak/>
-              <w:t>分派到对应的broker上，从而实现智能分派，避免造成单个broker的压力过大。</w:t>
+              <w:t>能够识别出请求对应的具体broker，将其直接分派到对应的broker上，从而实现智能分派，避免造成单个broker的压力过大。</w:t>
             </w:r>
           </w:p>
         </w:tc>
@@ -2730,7 +3000,6 @@
               <w:rPr>
                 <w:rFonts w:hint="eastAsia"/>
               </w:rPr>
-              <w:lastRenderedPageBreak/>
               <w:t>需要额外的工作量。</w:t>
             </w:r>
           </w:p>
@@ -2953,6 +3222,38 @@
           </w:p>
         </w:tc>
       </w:tr>
+    </w:tbl>
+    <w:p>
+      <w:pPr>
+        <w:rPr>
+          <w:rFonts w:asciiTheme="majorEastAsia" w:eastAsiaTheme="majorEastAsia" w:hAnsiTheme="majorEastAsia"/>
+          <w:b/>
+          <w:sz w:val="28"/>
+          <w:szCs w:val="28"/>
+        </w:rPr>
+      </w:pPr>
+      <w:r>
+        <w:rPr>
+          <w:rFonts w:asciiTheme="majorEastAsia" w:eastAsiaTheme="majorEastAsia" w:hAnsiTheme="majorEastAsia" w:hint="eastAsia"/>
+          <w:b/>
+          <w:sz w:val="28"/>
+          <w:szCs w:val="28"/>
+        </w:rPr>
+        <w:t>可用性</w:t>
+      </w:r>
+    </w:p>
+    <w:tbl>
+      <w:tblPr>
+        <w:tblStyle w:val="a3"/>
+        <w:tblW w:w="0" w:type="auto"/>
+        <w:tblLook w:val="04A0" w:firstRow="1" w:lastRow="0" w:firstColumn="1" w:lastColumn="0" w:noHBand="0" w:noVBand="1"/>
+      </w:tblPr>
+      <w:tblGrid>
+        <w:gridCol w:w="1138"/>
+        <w:gridCol w:w="2402"/>
+        <w:gridCol w:w="2378"/>
+        <w:gridCol w:w="2378"/>
+      </w:tblGrid>
       <w:tr>
         <w:tc>
           <w:tcPr>
@@ -3139,8 +3440,6 @@
               </w:rPr>
               <w:t>在server对请求响应时，不发出heartbeat以免占用资源，在server不处理请求的空闲时刻，发出heartbeat来确保其没有失效。</w:t>
             </w:r>
-            <w:bookmarkStart w:id="6" w:name="_GoBack"/>
-            <w:bookmarkEnd w:id="6"/>
           </w:p>
         </w:tc>
       </w:tr>
@@ -3153,6 +3452,7 @@
         <w:rPr>
           <w:rFonts w:hint="eastAsia"/>
         </w:rPr>
+        <w:lastRenderedPageBreak/>
         <w:t>第N</w:t>
       </w:r>
       <w:r>
@@ -4054,6 +4354,79 @@
       <w:ind w:firstLineChars="200" w:firstLine="420"/>
     </w:pPr>
   </w:style>
+  <w:style w:type="table" w:styleId="4-5">
+    <w:name w:val="Grid Table 4 Accent 5"/>
+    <w:basedOn w:val="a1"/>
+    <w:uiPriority w:val="49"/>
+    <w:rsid w:val="00427AF5"/>
+    <w:tblPr>
+      <w:tblStyleRowBandSize w:val="1"/>
+      <w:tblStyleColBandSize w:val="1"/>
+      <w:tblBorders>
+        <w:top w:val="single" w:sz="4" w:space="0" w:color="8EAADB" w:themeColor="accent5" w:themeTint="99"/>
+        <w:left w:val="single" w:sz="4" w:space="0" w:color="8EAADB" w:themeColor="accent5" w:themeTint="99"/>
+        <w:bottom w:val="single" w:sz="4" w:space="0" w:color="8EAADB" w:themeColor="accent5" w:themeTint="99"/>
+        <w:right w:val="single" w:sz="4" w:space="0" w:color="8EAADB" w:themeColor="accent5" w:themeTint="99"/>
+        <w:insideH w:val="single" w:sz="4" w:space="0" w:color="8EAADB" w:themeColor="accent5" w:themeTint="99"/>
+        <w:insideV w:val="single" w:sz="4" w:space="0" w:color="8EAADB" w:themeColor="accent5" w:themeTint="99"/>
+      </w:tblBorders>
+    </w:tblPr>
+    <w:tblStylePr w:type="firstRow">
+      <w:rPr>
+        <w:b/>
+        <w:bCs/>
+        <w:color w:val="FFFFFF" w:themeColor="background1"/>
+      </w:rPr>
+      <w:tblPr/>
+      <w:tcPr>
+        <w:tcBorders>
+          <w:top w:val="single" w:sz="4" w:space="0" w:color="4472C4" w:themeColor="accent5"/>
+          <w:left w:val="single" w:sz="4" w:space="0" w:color="4472C4" w:themeColor="accent5"/>
+          <w:bottom w:val="single" w:sz="4" w:space="0" w:color="4472C4" w:themeColor="accent5"/>
+          <w:right w:val="single" w:sz="4" w:space="0" w:color="4472C4" w:themeColor="accent5"/>
+          <w:insideH w:val="nil"/>
+          <w:insideV w:val="nil"/>
+        </w:tcBorders>
+        <w:shd w:val="clear" w:color="auto" w:fill="4472C4" w:themeFill="accent5"/>
+      </w:tcPr>
+    </w:tblStylePr>
+    <w:tblStylePr w:type="lastRow">
+      <w:rPr>
+        <w:b/>
+        <w:bCs/>
+      </w:rPr>
+      <w:tblPr/>
+      <w:tcPr>
+        <w:tcBorders>
+          <w:top w:val="double" w:sz="4" w:space="0" w:color="4472C4" w:themeColor="accent5"/>
+        </w:tcBorders>
+      </w:tcPr>
+    </w:tblStylePr>
+    <w:tblStylePr w:type="firstCol">
+      <w:rPr>
+        <w:b/>
+        <w:bCs/>
+      </w:rPr>
+    </w:tblStylePr>
+    <w:tblStylePr w:type="lastCol">
+      <w:rPr>
+        <w:b/>
+        <w:bCs/>
+      </w:rPr>
+    </w:tblStylePr>
+    <w:tblStylePr w:type="band1Vert">
+      <w:tblPr/>
+      <w:tcPr>
+        <w:shd w:val="clear" w:color="auto" w:fill="D9E2F3" w:themeFill="accent5" w:themeFillTint="33"/>
+      </w:tcPr>
+    </w:tblStylePr>
+    <w:tblStylePr w:type="band1Horz">
+      <w:tblPr/>
+      <w:tcPr>
+        <w:shd w:val="clear" w:color="auto" w:fill="D9E2F3" w:themeFill="accent5" w:themeFillTint="33"/>
+      </w:tcPr>
+    </w:tblStylePr>
+  </w:style>
 </w:styles>
 </file>
 
@@ -4316,4 +4689,16 @@
     </a:ext>
   </a:extLst>
 </a:theme>
+</file>
+
+<file path=customXml/item1.xml><?xml version="1.0" encoding="utf-8"?>
+<b:Sources xmlns:b="http://schemas.openxmlformats.org/officeDocument/2006/bibliography" xmlns="http://schemas.openxmlformats.org/officeDocument/2006/bibliography" SelectedStyle="\APASixthEditionOfficeOnline.xsl" StyleName="APA" Version="6"/>
+</file>
+
+<file path=customXml/itemProps1.xml><?xml version="1.0" encoding="utf-8"?>
+<ds:datastoreItem xmlns:ds="http://schemas.openxmlformats.org/officeDocument/2006/customXml" ds:itemID="{73DCC0E4-0B3A-4189-BD6B-2198355CC4EC}">
+  <ds:schemaRefs>
+    <ds:schemaRef ds:uri="http://schemas.openxmlformats.org/officeDocument/2006/bibliography"/>
+  </ds:schemaRefs>
+</ds:datastoreItem>
 </file>
</xml_diff>